<commit_message>
Deployed 26de973 with MkDocs version: 1.2.1
</commit_message>
<xml_diff>
--- a/legislacao/plog/PLOG0002A.docx
+++ b/legislacao/plog/PLOG0002A.docx
@@ -2604,7 +2604,40 @@
           <w:szCs w:val="24"/>
           <w:lang w:val="pt-PT"/>
         </w:rPr>
-        <w:t>O cancelamento de requisição ocorre conforme:</w:t>
+        <w:t xml:space="preserve">O cancelamento de requisição </w:t>
+      </w:r>
+      <w:r>
+        <w:rPr>
+          <w:sz w:val="24"/>
+          <w:szCs w:val="24"/>
+          <w:lang w:val="pt-PT"/>
+        </w:rPr>
+        <w:t xml:space="preserve">pelo </w:t>
+      </w:r>
+      <w:r>
+        <w:rPr>
+          <w:i/>
+          <w:sz w:val="24"/>
+          <w:szCs w:val="24"/>
+          <w:lang w:val="pt-PT"/>
+        </w:rPr>
+        <w:t>SILOMS Aquisição e Contratos</w:t>
+      </w:r>
+      <w:r>
+        <w:rPr>
+          <w:sz w:val="24"/>
+          <w:szCs w:val="24"/>
+          <w:lang w:val="pt-PT"/>
+        </w:rPr>
+        <w:t xml:space="preserve"> </w:t>
+      </w:r>
+      <w:r>
+        <w:rPr>
+          <w:sz w:val="24"/>
+          <w:szCs w:val="24"/>
+          <w:lang w:val="pt-PT"/>
+        </w:rPr>
+        <w:t>ocorre conforme:</w:t>
       </w:r>
     </w:p>
     <w:p>
@@ -2627,10 +2660,25 @@
         <w:rPr>
           <w:sz w:val="24"/>
           <w:szCs w:val="24"/>
-          <w:highlight w:val="yellow"/>
-          <w:lang w:val="pt-PT"/>
-        </w:rPr>
-        <w:t>ss</w:t>
+          <w:lang w:val="pt-PT"/>
+        </w:rPr>
+        <w:t>No menu “Requisição” c</w:t>
+      </w:r>
+      <w:r>
+        <w:rPr>
+          <w:sz w:val="24"/>
+          <w:szCs w:val="24"/>
+          <w:lang w:val="pt-PT"/>
+        </w:rPr>
+        <w:t xml:space="preserve">licar </w:t>
+      </w:r>
+      <w:r>
+        <w:rPr>
+          <w:sz w:val="24"/>
+          <w:szCs w:val="24"/>
+          <w:lang w:val="pt-PT"/>
+        </w:rPr>
+        <w:t>em “Gerenciamento de Requisição”</w:t>
       </w:r>
     </w:p>
     <w:p>
@@ -2653,10 +2701,134 @@
         <w:rPr>
           <w:sz w:val="24"/>
           <w:szCs w:val="24"/>
-          <w:highlight w:val="yellow"/>
-          <w:lang w:val="pt-PT"/>
-        </w:rPr>
-        <w:t>aa</w:t>
+          <w:lang w:val="pt-PT"/>
+        </w:rPr>
+        <w:t>Inserir o número da requisição no campo “Requisição”</w:t>
+      </w:r>
+    </w:p>
+    <w:p>
+      <w:pPr>
+        <w:keepNext/>
+        <w:keepLines/>
+        <w:widowControl w:val="0"/>
+        <w:numPr>
+          <w:ilvl w:val="3"/>
+          <w:numId w:val="1"/>
+        </w:numPr>
+        <w:spacing w:before="120"/>
+        <w:rPr>
+          <w:sz w:val="24"/>
+          <w:szCs w:val="24"/>
+          <w:lang w:val="pt-PT"/>
+        </w:rPr>
+      </w:pPr>
+      <w:r>
+        <w:rPr>
+          <w:sz w:val="24"/>
+          <w:szCs w:val="24"/>
+          <w:lang w:val="pt-PT"/>
+        </w:rPr>
+        <w:t>Apagar os valores dos campos “Unidade Requisitante”, “Unidade Compradora” e “Ano”</w:t>
+      </w:r>
+    </w:p>
+    <w:p>
+      <w:pPr>
+        <w:keepNext/>
+        <w:keepLines/>
+        <w:widowControl w:val="0"/>
+        <w:numPr>
+          <w:ilvl w:val="3"/>
+          <w:numId w:val="1"/>
+        </w:numPr>
+        <w:spacing w:before="120"/>
+        <w:rPr>
+          <w:sz w:val="24"/>
+          <w:szCs w:val="24"/>
+          <w:lang w:val="pt-PT"/>
+        </w:rPr>
+      </w:pPr>
+      <w:r>
+        <w:rPr>
+          <w:sz w:val="24"/>
+          <w:szCs w:val="24"/>
+          <w:lang w:val="pt-PT"/>
+        </w:rPr>
+        <w:t>Clicar no botão com o logo de binóculo.</w:t>
+      </w:r>
+    </w:p>
+    <w:p>
+      <w:pPr>
+        <w:keepNext/>
+        <w:keepLines/>
+        <w:widowControl w:val="0"/>
+        <w:numPr>
+          <w:ilvl w:val="3"/>
+          <w:numId w:val="1"/>
+        </w:numPr>
+        <w:spacing w:before="120"/>
+        <w:rPr>
+          <w:sz w:val="24"/>
+          <w:szCs w:val="24"/>
+          <w:lang w:val="pt-PT"/>
+        </w:rPr>
+      </w:pPr>
+      <w:r>
+        <w:rPr>
+          <w:sz w:val="24"/>
+          <w:szCs w:val="24"/>
+          <w:lang w:val="pt-PT"/>
+        </w:rPr>
+        <w:t>Marcar a requisição listada</w:t>
+      </w:r>
+    </w:p>
+    <w:p>
+      <w:pPr>
+        <w:keepNext/>
+        <w:keepLines/>
+        <w:widowControl w:val="0"/>
+        <w:numPr>
+          <w:ilvl w:val="3"/>
+          <w:numId w:val="1"/>
+        </w:numPr>
+        <w:spacing w:before="120"/>
+        <w:rPr>
+          <w:sz w:val="24"/>
+          <w:szCs w:val="24"/>
+          <w:lang w:val="pt-PT"/>
+        </w:rPr>
+      </w:pPr>
+      <w:r>
+        <w:rPr>
+          <w:sz w:val="24"/>
+          <w:szCs w:val="24"/>
+          <w:lang w:val="pt-PT"/>
+        </w:rPr>
+        <w:t>Pressionar o botão “Cancelar Requisição”</w:t>
+      </w:r>
+    </w:p>
+    <w:p>
+      <w:pPr>
+        <w:keepNext/>
+        <w:keepLines/>
+        <w:widowControl w:val="0"/>
+        <w:numPr>
+          <w:ilvl w:val="3"/>
+          <w:numId w:val="1"/>
+        </w:numPr>
+        <w:spacing w:before="120"/>
+        <w:rPr>
+          <w:sz w:val="24"/>
+          <w:szCs w:val="24"/>
+          <w:lang w:val="pt-PT"/>
+        </w:rPr>
+      </w:pPr>
+      <w:r>
+        <w:rPr>
+          <w:sz w:val="24"/>
+          <w:szCs w:val="24"/>
+          <w:lang w:val="pt-PT"/>
+        </w:rPr>
+        <w:t>Clicar no botão “OK” no aviso emitido e preencher a justificativa para o cancelamento.</w:t>
       </w:r>
     </w:p>
     <w:p>
@@ -2669,116 +2841,19 @@
           <w:numId w:val="1"/>
         </w:numPr>
         <w:spacing w:before="120"/>
-        <w:jc w:val="both"/>
-        <w:rPr>
-          <w:sz w:val="24"/>
-          <w:szCs w:val="24"/>
-          <w:lang w:val="pt-PT"/>
-        </w:rPr>
-      </w:pPr>
-      <w:r>
-        <w:rPr>
-          <w:sz w:val="24"/>
-          <w:szCs w:val="24"/>
-          <w:lang w:val="pt-PT"/>
-        </w:rPr>
-        <w:t>As requisições canceladas d</w:t>
-      </w:r>
-      <w:r>
-        <w:rPr>
-          <w:sz w:val="24"/>
-          <w:szCs w:val="24"/>
-          <w:lang w:val="pt-PT"/>
-        </w:rPr>
-        <w:t>eve</w:t>
-      </w:r>
-      <w:r>
-        <w:rPr>
-          <w:sz w:val="24"/>
-          <w:szCs w:val="24"/>
-          <w:lang w:val="pt-PT"/>
-        </w:rPr>
-        <w:t>m ser</w:t>
-      </w:r>
-      <w:r>
-        <w:rPr>
-          <w:sz w:val="24"/>
-          <w:szCs w:val="24"/>
-          <w:lang w:val="pt-PT"/>
-        </w:rPr>
-        <w:t xml:space="preserve"> </w:t>
-      </w:r>
-      <w:r>
-        <w:rPr>
-          <w:sz w:val="24"/>
-          <w:szCs w:val="24"/>
-          <w:lang w:val="pt-PT"/>
-        </w:rPr>
-        <w:t>notificadas</w:t>
-      </w:r>
-      <w:r>
-        <w:rPr>
-          <w:sz w:val="24"/>
-          <w:szCs w:val="24"/>
-          <w:lang w:val="pt-PT"/>
-        </w:rPr>
-        <w:t xml:space="preserve"> ao conhecimento d</w:t>
-      </w:r>
-      <w:r>
-        <w:rPr>
-          <w:sz w:val="24"/>
-          <w:szCs w:val="24"/>
-          <w:lang w:val="pt-PT"/>
-        </w:rPr>
-        <w:t xml:space="preserve">o Parque </w:t>
-      </w:r>
-      <w:r>
-        <w:rPr>
-          <w:sz w:val="24"/>
-          <w:szCs w:val="24"/>
-          <w:lang w:val="pt-PT"/>
-        </w:rPr>
-        <w:t xml:space="preserve">de Material </w:t>
-      </w:r>
-      <w:r>
-        <w:rPr>
-          <w:sz w:val="24"/>
-          <w:szCs w:val="24"/>
-          <w:lang w:val="pt-PT"/>
-        </w:rPr>
-        <w:t>correspondente</w:t>
-      </w:r>
-      <w:r>
-        <w:rPr>
-          <w:sz w:val="24"/>
-          <w:szCs w:val="24"/>
-          <w:lang w:val="pt-PT"/>
-        </w:rPr>
-        <w:t xml:space="preserve"> para </w:t>
-      </w:r>
-      <w:r>
-        <w:rPr>
-          <w:sz w:val="24"/>
-          <w:szCs w:val="24"/>
-          <w:lang w:val="pt-PT"/>
-        </w:rPr>
-        <w:t>que este avalie a</w:t>
-      </w:r>
-      <w:r>
-        <w:rPr>
-          <w:sz w:val="24"/>
-          <w:szCs w:val="24"/>
-          <w:lang w:val="pt-PT"/>
-        </w:rPr>
-        <w:t xml:space="preserve"> necessidade de inclusão de nova requisição em substituição à cancelada</w:t>
-      </w:r>
-      <w:r>
-        <w:rPr>
-          <w:sz w:val="24"/>
-          <w:szCs w:val="24"/>
-          <w:lang w:val="pt-PT"/>
-        </w:rPr>
-        <w:t>.</w:t>
+        <w:rPr>
+          <w:sz w:val="24"/>
+          <w:szCs w:val="24"/>
+          <w:lang w:val="pt-PT"/>
+        </w:rPr>
+      </w:pPr>
+      <w:r>
+        <w:rPr>
+          <w:sz w:val="24"/>
+          <w:szCs w:val="24"/>
+          <w:lang w:val="pt-PT"/>
+        </w:rPr>
+        <w:t>As requisições canceladas devem ser notificas ao Parque correspondente.</w:t>
       </w:r>
     </w:p>
     <w:p>
@@ -2933,6 +3008,7 @@
           <w:u w:val="single"/>
           <w:lang w:val="pt-PT"/>
         </w:rPr>
+        <w:lastRenderedPageBreak/>
         <w:t>ATUALIZAR ÍNDICE</w:t>
       </w:r>
     </w:p>
@@ -4073,6 +4149,23 @@
     </w:p>
     <w:p>
       <w:pPr>
+        <w:rPr>
+          <w:color w:val="000000"/>
+          <w:sz w:val="24"/>
+          <w:szCs w:val="24"/>
+        </w:rPr>
+      </w:pPr>
+      <w:r>
+        <w:rPr>
+          <w:color w:val="000000"/>
+          <w:sz w:val="24"/>
+          <w:szCs w:val="24"/>
+        </w:rPr>
+        <w:br w:type="page"/>
+      </w:r>
+    </w:p>
+    <w:p>
+      <w:pPr>
         <w:autoSpaceDE w:val="0"/>
         <w:autoSpaceDN w:val="0"/>
         <w:adjustRightInd w:val="0"/>
@@ -4088,6 +4181,7 @@
           <w:sz w:val="24"/>
           <w:szCs w:val="24"/>
         </w:rPr>
+        <w:lastRenderedPageBreak/>
         <w:t>Elaborado por:</w:t>
       </w:r>
     </w:p>

</xml_diff>

<commit_message>
Deployed 82e4f36 with MkDocs version: 1.2.2
</commit_message>
<xml_diff>
--- a/legislacao/plog/PLOG0002A.docx
+++ b/legislacao/plog/PLOG0002A.docx
@@ -1065,7 +1065,7 @@
         <w:rPr>
           <w:sz w:val="24"/>
         </w:rPr>
-        <w:t>DCN – Desenho do Centro de Nacionalização</w:t>
+        <w:t>DCN – Desenho da Comissão de Nacionalização</w:t>
       </w:r>
     </w:p>
     <w:p>
@@ -4714,7 +4714,7 @@
             <w:b/>
             <w:noProof/>
           </w:rPr>
-          <w:t>2</w:t>
+          <w:t>1</w:t>
         </w:r>
         <w:r>
           <w:rPr>
@@ -4862,7 +4862,7 @@
         <w:b/>
         <w:noProof/>
       </w:rPr>
-      <w:t>5</w:t>
+      <w:t>4</w:t>
     </w:r>
     <w:r>
       <w:rPr>

</xml_diff>

<commit_message>
Deployed 00d4a5e with MkDocs version: 1.2.2
</commit_message>
<xml_diff>
--- a/legislacao/plog/PLOG0002A.docx
+++ b/legislacao/plog/PLOG0002A.docx
@@ -4714,7 +4714,7 @@
             <w:b/>
             <w:noProof/>
           </w:rPr>
-          <w:t>1</w:t>
+          <w:t>2</w:t>
         </w:r>
         <w:r>
           <w:rPr>
@@ -4862,7 +4862,7 @@
         <w:b/>
         <w:noProof/>
       </w:rPr>
-      <w:t>4</w:t>
+      <w:t>6</w:t>
     </w:r>
     <w:r>
       <w:rPr>
@@ -5000,7 +5000,7 @@
         <w:b/>
         <w:noProof/>
       </w:rPr>
-      <w:t>6</w:t>
+      <w:t>3</w:t>
     </w:r>
     <w:r>
       <w:rPr>

</xml_diff>